<commit_message>
Update Summary of Findings file
</commit_message>
<xml_diff>
--- a/Summary of Findings.docx
+++ b/Summary of Findings.docx
@@ -34,33 +34,125 @@
           <w:b/>
           <w:bCs/>
         </w:rPr>
-        <w:t>Distribution</w:t>
-      </w:r>
-      <w:r>
-        <w:rPr>
-          <w:b/>
-          <w:bCs/>
-        </w:rPr>
-        <w:t>:</w:t>
+        <w:t>Distribution:</w:t>
+      </w:r>
+      <w:r>
+        <w:t xml:space="preserve"> Most of the restaurant ratings fall between 3 to 5 stars, with 5-star ratings being the most </w:t>
+      </w:r>
+      <w:r>
+        <w:t>common,</w:t>
+      </w:r>
+      <w:r>
+        <w:t xml:space="preserve"> which indicates </w:t>
+      </w:r>
+      <w:r>
+        <w:t>that most customers were generally satisfied with their experiences.</w:t>
       </w:r>
       <w:r>
         <w:t xml:space="preserve"> </w:t>
       </w:r>
       <w:r>
-        <w:t>Most of</w:t>
-      </w:r>
-      <w:r>
-        <w:t xml:space="preserve"> the restaurant ratings fall between 3 to 5 stars, with 5-star ratings being the most </w:t>
-      </w:r>
-      <w:r>
-        <w:t>common,</w:t>
-      </w:r>
-      <w:r>
-        <w:t xml:space="preserve"> which indicates </w:t>
-      </w:r>
-      <w:r>
-        <w:t>that most customers were generally satisfied with their experiences.</w:t>
-      </w:r>
+        <w:rPr>
+          <w:noProof/>
+        </w:rPr>
+        <w:drawing>
+          <wp:inline distT="0" distB="0" distL="0" distR="0" wp14:anchorId="52FAA7FF" wp14:editId="445404B0">
+            <wp:extent cx="5943600" cy="4457700"/>
+            <wp:effectExtent l="0" t="0" r="0" b="0"/>
+            <wp:docPr id="961902505" name="Picture 2" descr="A bar graph with different colored bars&#10;&#10;Description automatically generated"/>
+            <wp:cNvGraphicFramePr>
+              <a:graphicFrameLocks xmlns:a="http://schemas.openxmlformats.org/drawingml/2006/main" noChangeAspect="1"/>
+            </wp:cNvGraphicFramePr>
+            <a:graphic xmlns:a="http://schemas.openxmlformats.org/drawingml/2006/main">
+              <a:graphicData uri="http://schemas.openxmlformats.org/drawingml/2006/picture">
+                <pic:pic xmlns:pic="http://schemas.openxmlformats.org/drawingml/2006/picture">
+                  <pic:nvPicPr>
+                    <pic:cNvPr id="961902505" name="Picture 2" descr="A bar graph with different colored bars&#10;&#10;Description automatically generated"/>
+                    <pic:cNvPicPr>
+                      <a:picLocks noChangeAspect="1" noChangeArrowheads="1"/>
+                    </pic:cNvPicPr>
+                  </pic:nvPicPr>
+                  <pic:blipFill>
+                    <a:blip r:embed="rId5">
+                      <a:extLst>
+                        <a:ext uri="{28A0092B-C50C-407E-A947-70E740481C1C}">
+                          <a14:useLocalDpi xmlns:a14="http://schemas.microsoft.com/office/drawing/2010/main" val="0"/>
+                        </a:ext>
+                      </a:extLst>
+                    </a:blip>
+                    <a:srcRect/>
+                    <a:stretch>
+                      <a:fillRect/>
+                    </a:stretch>
+                  </pic:blipFill>
+                  <pic:spPr bwMode="auto">
+                    <a:xfrm>
+                      <a:off x="0" y="0"/>
+                      <a:ext cx="5943600" cy="4457700"/>
+                    </a:xfrm>
+                    <a:prstGeom prst="rect">
+                      <a:avLst/>
+                    </a:prstGeom>
+                    <a:noFill/>
+                    <a:ln>
+                      <a:noFill/>
+                    </a:ln>
+                  </pic:spPr>
+                </pic:pic>
+              </a:graphicData>
+            </a:graphic>
+          </wp:inline>
+        </w:drawing>
+      </w:r>
+    </w:p>
+    <w:p>
+      <w:pPr>
+        <w:ind w:left="720"/>
+        <w:rPr>
+          <w:i/>
+          <w:iCs/>
+        </w:rPr>
+      </w:pPr>
+      <w:r>
+        <w:t xml:space="preserve">                                            </w:t>
+      </w:r>
+      <w:r>
+        <w:rPr>
+          <w:i/>
+          <w:iCs/>
+        </w:rPr>
+        <w:t>Fig: Distribution of Restaurant Ratings</w:t>
+      </w:r>
+    </w:p>
+    <w:p>
+      <w:pPr>
+        <w:ind w:left="720"/>
+      </w:pPr>
+    </w:p>
+    <w:p>
+      <w:pPr>
+        <w:ind w:left="720"/>
+      </w:pPr>
+    </w:p>
+    <w:p>
+      <w:pPr>
+        <w:ind w:left="720"/>
+      </w:pPr>
+    </w:p>
+    <w:p>
+      <w:pPr>
+        <w:ind w:left="720"/>
+      </w:pPr>
+    </w:p>
+    <w:p>
+      <w:pPr>
+        <w:ind w:left="720"/>
+      </w:pPr>
+    </w:p>
+    <w:p>
+      <w:pPr>
+        <w:ind w:left="720"/>
+      </w:pPr>
     </w:p>
     <w:p>
       <w:pPr>
@@ -74,11 +166,132 @@
           <w:b/>
           <w:bCs/>
         </w:rPr>
+        <w:lastRenderedPageBreak/>
         <w:t>Sentiment Analysis:</w:t>
       </w:r>
       <w:r>
         <w:t xml:space="preserve"> The overall sentiment of the reviews closely follows the star ratings, with positive sentiments associated with higher ratings and negative sentiments with lower ratings. However, some anomalies exist where customers provided a high rating but expressed neutral or negative sentiments in their written reviews.</w:t>
       </w:r>
+      <w:r>
+        <w:t xml:space="preserve"> </w:t>
+      </w:r>
+      <w:r>
+        <w:rPr>
+          <w:noProof/>
+        </w:rPr>
+        <w:drawing>
+          <wp:inline distT="0" distB="0" distL="0" distR="0" wp14:anchorId="19A9920A" wp14:editId="35AEB1FE">
+            <wp:extent cx="5943600" cy="3566160"/>
+            <wp:effectExtent l="0" t="0" r="0" b="0"/>
+            <wp:docPr id="1700360884" name="Picture 3" descr="A graph with blue dots&#10;&#10;Description automatically generated"/>
+            <wp:cNvGraphicFramePr>
+              <a:graphicFrameLocks xmlns:a="http://schemas.openxmlformats.org/drawingml/2006/main" noChangeAspect="1"/>
+            </wp:cNvGraphicFramePr>
+            <a:graphic xmlns:a="http://schemas.openxmlformats.org/drawingml/2006/main">
+              <a:graphicData uri="http://schemas.openxmlformats.org/drawingml/2006/picture">
+                <pic:pic xmlns:pic="http://schemas.openxmlformats.org/drawingml/2006/picture">
+                  <pic:nvPicPr>
+                    <pic:cNvPr id="1700360884" name="Picture 3" descr="A graph with blue dots&#10;&#10;Description automatically generated"/>
+                    <pic:cNvPicPr>
+                      <a:picLocks noChangeAspect="1" noChangeArrowheads="1"/>
+                    </pic:cNvPicPr>
+                  </pic:nvPicPr>
+                  <pic:blipFill>
+                    <a:blip r:embed="rId6">
+                      <a:extLst>
+                        <a:ext uri="{28A0092B-C50C-407E-A947-70E740481C1C}">
+                          <a14:useLocalDpi xmlns:a14="http://schemas.microsoft.com/office/drawing/2010/main" val="0"/>
+                        </a:ext>
+                      </a:extLst>
+                    </a:blip>
+                    <a:srcRect/>
+                    <a:stretch>
+                      <a:fillRect/>
+                    </a:stretch>
+                  </pic:blipFill>
+                  <pic:spPr bwMode="auto">
+                    <a:xfrm>
+                      <a:off x="0" y="0"/>
+                      <a:ext cx="5943600" cy="3566160"/>
+                    </a:xfrm>
+                    <a:prstGeom prst="rect">
+                      <a:avLst/>
+                    </a:prstGeom>
+                    <a:noFill/>
+                    <a:ln>
+                      <a:noFill/>
+                    </a:ln>
+                  </pic:spPr>
+                </pic:pic>
+              </a:graphicData>
+            </a:graphic>
+          </wp:inline>
+        </w:drawing>
+      </w:r>
+    </w:p>
+    <w:p>
+      <w:pPr>
+        <w:ind w:left="720"/>
+        <w:rPr>
+          <w:i/>
+          <w:iCs/>
+        </w:rPr>
+      </w:pPr>
+      <w:r>
+        <w:t xml:space="preserve">                     </w:t>
+      </w:r>
+      <w:r>
+        <w:rPr>
+          <w:i/>
+          <w:iCs/>
+        </w:rPr>
+        <w:t>Fig: Scatterplot showing relation between sentiment score &amp; star ratings.</w:t>
+      </w:r>
+    </w:p>
+    <w:p>
+      <w:pPr>
+        <w:ind w:left="720"/>
+      </w:pPr>
+    </w:p>
+    <w:p>
+      <w:pPr>
+        <w:ind w:left="720"/>
+      </w:pPr>
+    </w:p>
+    <w:p>
+      <w:pPr>
+        <w:ind w:left="720"/>
+      </w:pPr>
+    </w:p>
+    <w:p>
+      <w:pPr>
+        <w:ind w:left="720"/>
+      </w:pPr>
+    </w:p>
+    <w:p>
+      <w:pPr>
+        <w:ind w:left="720"/>
+      </w:pPr>
+    </w:p>
+    <w:p>
+      <w:pPr>
+        <w:ind w:left="720"/>
+      </w:pPr>
+    </w:p>
+    <w:p>
+      <w:pPr>
+        <w:ind w:left="360"/>
+      </w:pPr>
+    </w:p>
+    <w:p>
+      <w:pPr>
+        <w:ind w:left="360"/>
+      </w:pPr>
+    </w:p>
+    <w:p>
+      <w:pPr>
+        <w:ind w:left="360"/>
+      </w:pPr>
     </w:p>
     <w:p>
       <w:pPr>
@@ -92,6 +305,7 @@
           <w:b/>
           <w:bCs/>
         </w:rPr>
+        <w:lastRenderedPageBreak/>
         <w:t>Time Trends:</w:t>
       </w:r>
       <w:r>
@@ -118,6 +332,85 @@
       <w:r>
         <w:t>vice.</w:t>
       </w:r>
+      <w:r>
+        <w:t xml:space="preserve"> </w:t>
+      </w:r>
+      <w:r>
+        <w:rPr>
+          <w:noProof/>
+        </w:rPr>
+        <w:drawing>
+          <wp:inline distT="0" distB="0" distL="0" distR="0" wp14:anchorId="1D8A8E50" wp14:editId="3C3D8718">
+            <wp:extent cx="5943600" cy="3566160"/>
+            <wp:effectExtent l="0" t="0" r="0" b="0"/>
+            <wp:docPr id="384757790" name="Picture 4" descr="A graph with blue lines and numbers&#10;&#10;Description automatically generated"/>
+            <wp:cNvGraphicFramePr>
+              <a:graphicFrameLocks xmlns:a="http://schemas.openxmlformats.org/drawingml/2006/main" noChangeAspect="1"/>
+            </wp:cNvGraphicFramePr>
+            <a:graphic xmlns:a="http://schemas.openxmlformats.org/drawingml/2006/main">
+              <a:graphicData uri="http://schemas.openxmlformats.org/drawingml/2006/picture">
+                <pic:pic xmlns:pic="http://schemas.openxmlformats.org/drawingml/2006/picture">
+                  <pic:nvPicPr>
+                    <pic:cNvPr id="384757790" name="Picture 4" descr="A graph with blue lines and numbers&#10;&#10;Description automatically generated"/>
+                    <pic:cNvPicPr>
+                      <a:picLocks noChangeAspect="1" noChangeArrowheads="1"/>
+                    </pic:cNvPicPr>
+                  </pic:nvPicPr>
+                  <pic:blipFill>
+                    <a:blip r:embed="rId7">
+                      <a:extLst>
+                        <a:ext uri="{28A0092B-C50C-407E-A947-70E740481C1C}">
+                          <a14:useLocalDpi xmlns:a14="http://schemas.microsoft.com/office/drawing/2010/main" val="0"/>
+                        </a:ext>
+                      </a:extLst>
+                    </a:blip>
+                    <a:srcRect/>
+                    <a:stretch>
+                      <a:fillRect/>
+                    </a:stretch>
+                  </pic:blipFill>
+                  <pic:spPr bwMode="auto">
+                    <a:xfrm>
+                      <a:off x="0" y="0"/>
+                      <a:ext cx="5943600" cy="3566160"/>
+                    </a:xfrm>
+                    <a:prstGeom prst="rect">
+                      <a:avLst/>
+                    </a:prstGeom>
+                    <a:noFill/>
+                    <a:ln>
+                      <a:noFill/>
+                    </a:ln>
+                  </pic:spPr>
+                </pic:pic>
+              </a:graphicData>
+            </a:graphic>
+          </wp:inline>
+        </w:drawing>
+      </w:r>
+    </w:p>
+    <w:p>
+      <w:r>
+        <w:t xml:space="preserve">                                                  </w:t>
+      </w:r>
+    </w:p>
+    <w:p>
+      <w:r>
+        <w:t xml:space="preserve">                                                      </w:t>
+      </w:r>
+      <w:r>
+        <w:rPr>
+          <w:i/>
+          <w:iCs/>
+        </w:rPr>
+        <w:t>Fig: Showing how sentiment score over time changes.</w:t>
+      </w:r>
+    </w:p>
+    <w:p/>
+    <w:p>
+      <w:pPr>
+        <w:ind w:left="720"/>
+      </w:pPr>
     </w:p>
     <w:p>
       <w:pPr>
@@ -216,13 +509,7 @@
         </w:numPr>
       </w:pPr>
       <w:r>
-        <w:t xml:space="preserve">This means that as the sentiment score of a review </w:t>
-      </w:r>
-      <w:r>
-        <w:t>increases</w:t>
-      </w:r>
-      <w:r>
-        <w:t xml:space="preserve"> the star rating tends to</w:t>
+        <w:t>This means that as the sentiment score of a review increases the star rating tends to</w:t>
       </w:r>
       <w:r>
         <w:t xml:space="preserve"> </w:t>
@@ -231,12 +518,16 @@
         <w:t xml:space="preserve">increase as well. </w:t>
       </w:r>
     </w:p>
+    <w:p/>
+    <w:p/>
+    <w:p/>
     <w:p>
       <w:r>
         <w:rPr>
           <w:b/>
           <w:bCs/>
         </w:rPr>
+        <w:lastRenderedPageBreak/>
         <w:t>3</w:t>
       </w:r>
       <w:r>
@@ -289,19 +580,13 @@
         <w:t xml:space="preserve">“Amazing”, </w:t>
       </w:r>
       <w:r>
-        <w:t>“delicious</w:t>
-      </w:r>
-      <w:r>
-        <w:t>”</w:t>
+        <w:t>“delicious”</w:t>
       </w:r>
       <w:r>
         <w:t xml:space="preserve">, </w:t>
       </w:r>
       <w:r>
-        <w:t>“</w:t>
-      </w:r>
-      <w:r>
-        <w:t>excellent”</w:t>
+        <w:t>“excellent”</w:t>
       </w:r>
       <w:r>
         <w:t>, “Good”</w:t>
@@ -313,10 +598,7 @@
         <w:t xml:space="preserve">and </w:t>
       </w:r>
       <w:r>
-        <w:t>“</w:t>
-      </w:r>
-      <w:r>
-        <w:t>friendly” appearing frequently in the reviews.</w:t>
+        <w:t>“friendly” appearing frequently in the reviews.</w:t>
       </w:r>
     </w:p>
     <w:p>
@@ -334,19 +616,13 @@
         <w:t>Negative Feedback:</w:t>
       </w:r>
       <w:r>
-        <w:t xml:space="preserve"> Common complaints centered around long wait times, poor service, and pricing issues, with terms like “waited</w:t>
-      </w:r>
-      <w:r>
-        <w:t>”,</w:t>
+        <w:t xml:space="preserve"> Common complaints centered around long wait times, poor service, and pricing issues, with terms like “waited”,</w:t>
       </w:r>
       <w:r>
         <w:t xml:space="preserve"> </w:t>
       </w:r>
       <w:r>
-        <w:t>“expensive</w:t>
-      </w:r>
-      <w:r>
-        <w:t>”,</w:t>
+        <w:t>“expensive”,</w:t>
       </w:r>
       <w:r>
         <w:t xml:space="preserve"> “Worst” </w:t>
@@ -354,6 +630,11 @@
       <w:r>
         <w:t>and “rude” appearing in reviews with lower ratings.</w:t>
       </w:r>
+    </w:p>
+    <w:p>
+      <w:pPr>
+        <w:ind w:left="720"/>
+      </w:pPr>
     </w:p>
     <w:p>
       <w:pPr>
@@ -404,13 +685,7 @@
         <w:t>Improve Service:</w:t>
       </w:r>
       <w:r>
-        <w:t xml:space="preserve"> Many low-</w:t>
-      </w:r>
-      <w:r>
-        <w:t>rate</w:t>
-      </w:r>
-      <w:r>
-        <w:t xml:space="preserve"> reviews mentioned long </w:t>
+        <w:t xml:space="preserve"> Many low-rate reviews mentioned long </w:t>
       </w:r>
       <w:r>
         <w:t>waiting</w:t>
@@ -437,7 +712,6 @@
           <w:b/>
           <w:bCs/>
         </w:rPr>
-        <w:lastRenderedPageBreak/>
         <w:t xml:space="preserve">Focus on </w:t>
       </w:r>
       <w:r>
@@ -464,7 +738,13 @@
         <w:t xml:space="preserve"> issues with rude or inattentive staff.</w:t>
       </w:r>
       <w:r>
-        <w:t xml:space="preserve"> Proper training should provide to </w:t>
+        <w:t xml:space="preserve"> Proper training should </w:t>
+      </w:r>
+      <w:r>
+        <w:t>be provided</w:t>
+      </w:r>
+      <w:r>
+        <w:t xml:space="preserve"> to </w:t>
       </w:r>
       <w:r>
         <w:t>staff who</w:t>
@@ -491,17 +771,12 @@
         <w:t>Price Adjustments:</w:t>
       </w:r>
       <w:r>
-        <w:t xml:space="preserve"> Some customers have a saying about pricing like the price was too high for the value they </w:t>
-      </w:r>
-      <w:r>
-        <w:t>received. Ensuring</w:t>
-      </w:r>
-      <w:r>
-        <w:t xml:space="preserve"> a balance between quality and pricing could help improve sentiment and reduce negative feedback about pricing.</w:t>
-      </w:r>
-    </w:p>
-    <w:p>
-      <w:pPr>
+        <w:t xml:space="preserve"> Some customers have a saying about pricing like the price was too high for the value they received. Ensuring a balance between quality and pricing could help improve sentiment and reduce negative feedback about pricing.</w:t>
+      </w:r>
+    </w:p>
+    <w:p>
+      <w:pPr>
+        <w:pStyle w:val="ListParagraph"/>
         <w:numPr>
           <w:ilvl w:val="0"/>
           <w:numId w:val="3"/>
@@ -512,14 +787,7 @@
           <w:b/>
           <w:bCs/>
         </w:rPr>
-        <w:t>Capture and Utilize Positive Feedback</w:t>
-      </w:r>
-      <w:r>
-        <w:rPr>
-          <w:b/>
-          <w:bCs/>
-        </w:rPr>
-        <w:t>:</w:t>
+        <w:t>Capture and Utilize Positive Feedback:</w:t>
       </w:r>
       <w:r>
         <w:t xml:space="preserve"> The most common positive feedback highlighted </w:t>
@@ -540,8 +808,101 @@
         <w:t>‘Great’</w:t>
       </w:r>
       <w:r>
-        <w:t>. Emphasizing these strengths in marketing strategies can attract more customers.</w:t>
-      </w:r>
+        <w:t>. Emphasizing these strengths in marketing strategi</w:t>
+      </w:r>
+      <w:r>
+        <w:t>es</w:t>
+      </w:r>
+      <w:r>
+        <w:t xml:space="preserve"> can attract more customers.</w:t>
+      </w:r>
+    </w:p>
+    <w:p/>
+    <w:p/>
+    <w:p/>
+    <w:p>
+      <w:pPr>
+        <w:ind w:left="720"/>
+      </w:pPr>
+      <w:r>
+        <w:rPr>
+          <w:noProof/>
+        </w:rPr>
+        <w:lastRenderedPageBreak/>
+        <w:drawing>
+          <wp:inline distT="0" distB="0" distL="0" distR="0" wp14:anchorId="3D86AABF" wp14:editId="3637E8F9">
+            <wp:extent cx="5930081" cy="3943350"/>
+            <wp:effectExtent l="0" t="0" r="0" b="0"/>
+            <wp:docPr id="991146008" name="Picture 1" descr="A close-up of words&#10;&#10;Description automatically generated"/>
+            <wp:cNvGraphicFramePr>
+              <a:graphicFrameLocks xmlns:a="http://schemas.openxmlformats.org/drawingml/2006/main" noChangeAspect="1"/>
+            </wp:cNvGraphicFramePr>
+            <a:graphic xmlns:a="http://schemas.openxmlformats.org/drawingml/2006/main">
+              <a:graphicData uri="http://schemas.openxmlformats.org/drawingml/2006/picture">
+                <pic:pic xmlns:pic="http://schemas.openxmlformats.org/drawingml/2006/picture">
+                  <pic:nvPicPr>
+                    <pic:cNvPr id="991146008" name="Picture 1" descr="A close-up of words&#10;&#10;Description automatically generated"/>
+                    <pic:cNvPicPr>
+                      <a:picLocks noChangeAspect="1" noChangeArrowheads="1"/>
+                    </pic:cNvPicPr>
+                  </pic:nvPicPr>
+                  <pic:blipFill>
+                    <a:blip r:embed="rId8">
+                      <a:extLst>
+                        <a:ext uri="{28A0092B-C50C-407E-A947-70E740481C1C}">
+                          <a14:useLocalDpi xmlns:a14="http://schemas.microsoft.com/office/drawing/2010/main" val="0"/>
+                        </a:ext>
+                      </a:extLst>
+                    </a:blip>
+                    <a:srcRect/>
+                    <a:stretch>
+                      <a:fillRect/>
+                    </a:stretch>
+                  </pic:blipFill>
+                  <pic:spPr bwMode="auto">
+                    <a:xfrm>
+                      <a:off x="0" y="0"/>
+                      <a:ext cx="5954078" cy="3959307"/>
+                    </a:xfrm>
+                    <a:prstGeom prst="rect">
+                      <a:avLst/>
+                    </a:prstGeom>
+                    <a:noFill/>
+                    <a:ln>
+                      <a:noFill/>
+                    </a:ln>
+                  </pic:spPr>
+                </pic:pic>
+              </a:graphicData>
+            </a:graphic>
+          </wp:inline>
+        </w:drawing>
+      </w:r>
+    </w:p>
+    <w:p>
+      <w:pPr>
+        <w:ind w:left="720"/>
+        <w:rPr>
+          <w:i/>
+          <w:iCs/>
+        </w:rPr>
+      </w:pPr>
+      <w:r>
+        <w:rPr>
+          <w:i/>
+          <w:iCs/>
+        </w:rPr>
+        <w:t xml:space="preserve">                       Fig: Word cloud showing the most frequent positive words in Reviews.</w:t>
+      </w:r>
+    </w:p>
+    <w:p>
+      <w:pPr>
+        <w:ind w:left="720"/>
+        <w:rPr>
+          <w:i/>
+          <w:iCs/>
+        </w:rPr>
+      </w:pPr>
     </w:p>
     <w:p>
       <w:pPr>
@@ -1715,6 +2076,7 @@
   <w:style w:type="paragraph" w:default="1" w:styleId="Normal">
     <w:name w:val="Normal"/>
     <w:qFormat/>
+    <w:rsid w:val="00BB0C2B"/>
   </w:style>
   <w:style w:type="paragraph" w:styleId="Heading1">
     <w:name w:val="heading 1"/>
@@ -1918,6 +2280,7 @@
   <w:style w:type="character" w:default="1" w:styleId="DefaultParagraphFont">
     <w:name w:val="Default Paragraph Font"/>
     <w:uiPriority w:val="1"/>
+    <w:semiHidden/>
     <w:unhideWhenUsed/>
   </w:style>
   <w:style w:type="table" w:default="1" w:styleId="TableNormal">

</xml_diff>